<commit_message>
RED-9956 unfix missed lists
</commit_message>
<xml_diff>
--- a/tests/data/list_tests/missed_list_2.docx
+++ b/tests/data/list_tests/missed_list_2.docx
@@ -76,31 +76,19 @@
         <w:rPr>
           <w:lang w:val="en-US"/>
         </w:rPr>
-        <w:t xml:space="preserve">3.2) </w:t>
-      </w:r>
-      <w:r>
-        <w:rPr>
-          <w:lang w:val="en-US"/>
-        </w:rPr>
-        <w:t>ubug</w:t>
-      </w:r>
-    </w:p>
-    <w:p>
-      <w:pPr>
-        <w:pStyle w:val="Normal"/>
-        <w:rPr/>
-      </w:pPr>
-      <w:r>
-        <w:rPr>
-          <w:lang w:val="en-US"/>
-        </w:rPr>
-        <w:t>4</w:t>
-      </w:r>
-      <w:r>
-        <w:rPr>
-          <w:lang w:val="en-US"/>
-        </w:rPr>
-        <w:t>)</w:t>
+        <w:t>3.2) ubug</w:t>
+      </w:r>
+    </w:p>
+    <w:p>
+      <w:pPr>
+        <w:pStyle w:val="Normal"/>
+        <w:rPr/>
+      </w:pPr>
+      <w:r>
+        <w:rPr>
+          <w:lang w:val="en-US"/>
+        </w:rPr>
+        <w:t>4)</w:t>
       </w:r>
     </w:p>
     <w:p>
@@ -223,7 +211,7 @@
         <w:rPr>
           <w:lang w:val="en-US"/>
         </w:rPr>
-        <w:t>6.3.2.3 list item 6.3.2.3</w:t>
+        <w:t>6.3.2.3. list item 6.3.2.3</w:t>
       </w:r>
     </w:p>
     <w:p>

</xml_diff>

<commit_message>
RED-9956 unfix missed lists (#48)
* RED-9956 unfix missed lists

* RED-9956 remove unnecessary test for list patcher

Co-authored-by: dronperminov <dronperminov@ispras.ru>
</commit_message>
<xml_diff>
--- a/tests/data/list_tests/missed_list_2.docx
+++ b/tests/data/list_tests/missed_list_2.docx
@@ -76,31 +76,19 @@
         <w:rPr>
           <w:lang w:val="en-US"/>
         </w:rPr>
-        <w:t xml:space="preserve">3.2) </w:t>
-      </w:r>
-      <w:r>
-        <w:rPr>
-          <w:lang w:val="en-US"/>
-        </w:rPr>
-        <w:t>ubug</w:t>
-      </w:r>
-    </w:p>
-    <w:p>
-      <w:pPr>
-        <w:pStyle w:val="Normal"/>
-        <w:rPr/>
-      </w:pPr>
-      <w:r>
-        <w:rPr>
-          <w:lang w:val="en-US"/>
-        </w:rPr>
-        <w:t>4</w:t>
-      </w:r>
-      <w:r>
-        <w:rPr>
-          <w:lang w:val="en-US"/>
-        </w:rPr>
-        <w:t>)</w:t>
+        <w:t>3.2) ubug</w:t>
+      </w:r>
+    </w:p>
+    <w:p>
+      <w:pPr>
+        <w:pStyle w:val="Normal"/>
+        <w:rPr/>
+      </w:pPr>
+      <w:r>
+        <w:rPr>
+          <w:lang w:val="en-US"/>
+        </w:rPr>
+        <w:t>4)</w:t>
       </w:r>
     </w:p>
     <w:p>
@@ -223,7 +211,7 @@
         <w:rPr>
           <w:lang w:val="en-US"/>
         </w:rPr>
-        <w:t>6.3.2.3 list item 6.3.2.3</w:t>
+        <w:t>6.3.2.3. list item 6.3.2.3</w:t>
       </w:r>
     </w:p>
     <w:p>

</xml_diff>